<commit_message>
Extenden Agreed_Facts with defined message format
</commit_message>
<xml_diff>
--- a/documents/Agreed_Facts.docx
+++ b/documents/Agreed_Facts.docx
@@ -15,28 +15,7 @@
           <w:rFonts w:ascii="Consolas" w:hAnsi="Consolas" w:cs="Consolas"/>
           <w:lang w:val="en-GB"/>
         </w:rPr>
-        <w:t>General Ag</w:t>
-      </w:r>
-      <w:r>
-        <w:rPr>
-          <w:rFonts w:ascii="Consolas" w:hAnsi="Consolas" w:cs="Consolas"/>
-          <w:lang w:val="en-GB"/>
-        </w:rPr>
-        <w:t>r</w:t>
-      </w:r>
-      <w:r>
-        <w:rPr>
-          <w:rFonts w:ascii="Consolas" w:hAnsi="Consolas" w:cs="Consolas"/>
-          <w:lang w:val="en-GB"/>
-        </w:rPr>
-        <w:t>e</w:t>
-      </w:r>
-      <w:r>
-        <w:rPr>
-          <w:rFonts w:ascii="Consolas" w:hAnsi="Consolas" w:cs="Consolas"/>
-          <w:lang w:val="en-GB"/>
-        </w:rPr>
-        <w:t>ed Facts</w:t>
+        <w:t>General Agreed Facts</w:t>
       </w:r>
     </w:p>
     <w:p>
@@ -276,23 +255,7 @@
           <w:rFonts w:ascii="Consolas" w:hAnsi="Consolas" w:cs="Consolas"/>
           <w:lang w:val="en-GB"/>
         </w:rPr>
-        <w:t>The status module has dedicated flags to reflect the statuses of all the other modules. But those flags should only be used internally by the status module. To reflect the general status of the system, the __</w:t>
-      </w:r>
-      <w:proofErr w:type="spellStart"/>
-      <w:r>
-        <w:rPr>
-          <w:rFonts w:ascii="Consolas" w:hAnsi="Consolas" w:cs="Consolas"/>
-          <w:lang w:val="en-GB"/>
-        </w:rPr>
-        <w:t>system_ok</w:t>
-      </w:r>
-      <w:proofErr w:type="spellEnd"/>
-      <w:r>
-        <w:rPr>
-          <w:rFonts w:ascii="Consolas" w:hAnsi="Consolas" w:cs="Consolas"/>
-          <w:lang w:val="en-GB"/>
-        </w:rPr>
-        <w:t xml:space="preserve"> flag is used. The status module must contain logic to set the value according to the dedicated module statuses.</w:t>
+        <w:t>The status module has dedicated flags to reflect the statuses of all the other modules. But those flags should only be used internally by the status module. To reflect the general status of the system, the __system_ok flag is used. The status module must contain logic to set the value according to the dedicated module statuses.</w:t>
       </w:r>
     </w:p>
     <w:p>
@@ -314,39 +277,7 @@
           <w:rFonts w:ascii="Consolas" w:hAnsi="Consolas" w:cs="Consolas"/>
           <w:lang w:val="en-GB"/>
         </w:rPr>
-        <w:t xml:space="preserve"> __</w:t>
-      </w:r>
-      <w:proofErr w:type="spellStart"/>
-      <w:r>
-        <w:rPr>
-          <w:rFonts w:ascii="Consolas" w:hAnsi="Consolas" w:cs="Consolas"/>
-          <w:lang w:val="en-GB"/>
-        </w:rPr>
-        <w:t>sensor_ok</w:t>
-      </w:r>
-      <w:proofErr w:type="spellEnd"/>
-      <w:r>
-        <w:rPr>
-          <w:rFonts w:ascii="Consolas" w:hAnsi="Consolas" w:cs="Consolas"/>
-          <w:lang w:val="en-GB"/>
-        </w:rPr>
-        <w:t xml:space="preserve"> and __</w:t>
-      </w:r>
-      <w:proofErr w:type="spellStart"/>
-      <w:r>
-        <w:rPr>
-          <w:rFonts w:ascii="Consolas" w:hAnsi="Consolas" w:cs="Consolas"/>
-          <w:lang w:val="en-GB"/>
-        </w:rPr>
-        <w:t>memory_ok</w:t>
-      </w:r>
-      <w:proofErr w:type="spellEnd"/>
-      <w:r>
-        <w:rPr>
-          <w:rFonts w:ascii="Consolas" w:hAnsi="Consolas" w:cs="Consolas"/>
-          <w:lang w:val="en-GB"/>
-        </w:rPr>
-        <w:t xml:space="preserve"> flags can be removed</w:t>
+        <w:t xml:space="preserve"> __sensor_ok and __memory_ok flags can be removed</w:t>
       </w:r>
     </w:p>
     <w:p>
@@ -391,23 +322,7 @@
           <w:rFonts w:ascii="Consolas" w:hAnsi="Consolas" w:cs="Consolas"/>
           <w:lang w:val="en-GB"/>
         </w:rPr>
-        <w:t xml:space="preserve">Checks if sensor </w:t>
-      </w:r>
-      <w:proofErr w:type="gramStart"/>
-      <w:r>
-        <w:rPr>
-          <w:rFonts w:ascii="Consolas" w:hAnsi="Consolas" w:cs="Consolas"/>
-          <w:lang w:val="en-GB"/>
-        </w:rPr>
-        <w:t>are</w:t>
-      </w:r>
-      <w:proofErr w:type="gramEnd"/>
-      <w:r>
-        <w:rPr>
-          <w:rFonts w:ascii="Consolas" w:hAnsi="Consolas" w:cs="Consolas"/>
-          <w:lang w:val="en-GB"/>
-        </w:rPr>
-        <w:t xml:space="preserve"> connected</w:t>
+        <w:t>Checks if sensor are connected</w:t>
       </w:r>
     </w:p>
     <w:p>
@@ -511,39 +426,7 @@
           <w:rFonts w:ascii="Consolas" w:hAnsi="Consolas" w:cs="Consolas"/>
           <w:lang w:val="en-GB"/>
         </w:rPr>
-        <w:t xml:space="preserve">The exact logic needs to be defined by Oli. But generally, the logic modules only </w:t>
-      </w:r>
-      <w:proofErr w:type="gramStart"/>
-      <w:r>
-        <w:rPr>
-          <w:rFonts w:ascii="Consolas" w:hAnsi="Consolas" w:cs="Consolas"/>
-          <w:lang w:val="en-GB"/>
-        </w:rPr>
-        <w:t>listens</w:t>
-      </w:r>
-      <w:proofErr w:type="gramEnd"/>
-      <w:r>
-        <w:rPr>
-          <w:rFonts w:ascii="Consolas" w:hAnsi="Consolas" w:cs="Consolas"/>
-          <w:lang w:val="en-GB"/>
-        </w:rPr>
-        <w:t xml:space="preserve"> for the __</w:t>
-      </w:r>
-      <w:proofErr w:type="spellStart"/>
-      <w:r>
-        <w:rPr>
-          <w:rFonts w:ascii="Consolas" w:hAnsi="Consolas" w:cs="Consolas"/>
-          <w:lang w:val="en-GB"/>
-        </w:rPr>
-        <w:t>system_ok</w:t>
-      </w:r>
-      <w:proofErr w:type="spellEnd"/>
-      <w:r>
-        <w:rPr>
-          <w:rFonts w:ascii="Consolas" w:hAnsi="Consolas" w:cs="Consolas"/>
-          <w:lang w:val="en-GB"/>
-        </w:rPr>
-        <w:t xml:space="preserve"> flag. If it is good, it continues, if not it stops.</w:t>
+        <w:t>The exact logic needs to be defined by Oli. But generally, the logic modules only listens for the __system_ok flag. If it is good, it continues, if not it stops.</w:t>
       </w:r>
     </w:p>
     <w:p>
@@ -583,6 +466,247 @@
         </w:rPr>
         <w:t>The log module is used to persist messages. Every other module sends whatever logs they want to this module</w:t>
       </w:r>
+    </w:p>
+    <w:p>
+      <w:pPr>
+        <w:rPr>
+          <w:rFonts w:ascii="Consolas" w:hAnsi="Consolas" w:cs="Consolas"/>
+          <w:lang w:val="en-GB"/>
+        </w:rPr>
+      </w:pPr>
+      <w:r>
+        <w:rPr>
+          <w:rFonts w:ascii="Consolas" w:hAnsi="Consolas" w:cs="Consolas"/>
+          <w:lang w:val="en-GB"/>
+        </w:rPr>
+        <w:t xml:space="preserve"> </w:t>
+      </w:r>
+    </w:p>
+    <w:p>
+      <w:pPr>
+        <w:rPr>
+          <w:rFonts w:ascii="Consolas" w:eastAsiaTheme="majorEastAsia" w:hAnsi="Consolas" w:cs="Consolas"/>
+          <w:spacing w:val="-10"/>
+          <w:kern w:val="28"/>
+          <w:sz w:val="56"/>
+          <w:szCs w:val="56"/>
+          <w:lang w:val="en-GB"/>
+        </w:rPr>
+      </w:pPr>
+      <w:r>
+        <w:rPr>
+          <w:rFonts w:ascii="Consolas" w:eastAsiaTheme="majorEastAsia" w:hAnsi="Consolas" w:cs="Consolas"/>
+          <w:spacing w:val="-10"/>
+          <w:kern w:val="28"/>
+          <w:sz w:val="56"/>
+          <w:szCs w:val="56"/>
+          <w:lang w:val="en-GB"/>
+        </w:rPr>
+        <w:t>Message Format</w:t>
+      </w:r>
+    </w:p>
+    <w:p>
+      <w:pPr>
+        <w:rPr>
+          <w:rFonts w:ascii="Consolas" w:hAnsi="Consolas" w:cs="Consolas"/>
+          <w:lang w:val="en-GB"/>
+        </w:rPr>
+      </w:pPr>
+      <w:r>
+        <w:rPr>
+          <w:rFonts w:ascii="Consolas" w:hAnsi="Consolas" w:cs="Consolas"/>
+          <w:lang w:val="en-GB"/>
+        </w:rPr>
+        <w:t>The message format consists of a string divided in 3 parts with the following format</w:t>
+      </w:r>
+      <w:r>
+        <w:rPr>
+          <w:rFonts w:ascii="Consolas" w:hAnsi="Consolas" w:cs="Consolas"/>
+          <w:lang w:val="en-GB"/>
+        </w:rPr>
+        <w:t>:</w:t>
+      </w:r>
+    </w:p>
+    <w:p>
+      <w:pPr>
+        <w:rPr>
+          <w:rFonts w:ascii="Consolas" w:hAnsi="Consolas" w:cs="Consolas"/>
+          <w:lang w:val="en-GB"/>
+        </w:rPr>
+      </w:pPr>
+    </w:p>
+    <w:p>
+      <w:pPr>
+        <w:rPr>
+          <w:rFonts w:ascii="Consolas" w:hAnsi="Consolas" w:cs="Consolas"/>
+          <w:b/>
+          <w:bCs/>
+          <w:sz w:val="28"/>
+          <w:szCs w:val="28"/>
+          <w:lang w:val="en-GB"/>
+        </w:rPr>
+      </w:pPr>
+      <w:r>
+        <w:rPr>
+          <w:rFonts w:ascii="Consolas" w:hAnsi="Consolas" w:cs="Consolas"/>
+          <w:b/>
+          <w:bCs/>
+          <w:sz w:val="28"/>
+          <w:szCs w:val="28"/>
+          <w:lang w:val="en-GB"/>
+        </w:rPr>
+        <w:t>SERVICE_NAME:FLAG</w:t>
+      </w:r>
+      <w:r>
+        <w:rPr>
+          <w:rFonts w:ascii="Consolas" w:hAnsi="Consolas" w:cs="Consolas"/>
+          <w:b/>
+          <w:bCs/>
+          <w:sz w:val="28"/>
+          <w:szCs w:val="28"/>
+          <w:lang w:val="en-GB"/>
+        </w:rPr>
+        <w:t>[OPTIONAL]</w:t>
+      </w:r>
+      <w:r>
+        <w:rPr>
+          <w:rFonts w:ascii="Consolas" w:hAnsi="Consolas" w:cs="Consolas"/>
+          <w:b/>
+          <w:bCs/>
+          <w:sz w:val="28"/>
+          <w:szCs w:val="28"/>
+          <w:lang w:val="en-GB"/>
+        </w:rPr>
+        <w:t>:PAYLOAD</w:t>
+      </w:r>
+    </w:p>
+    <w:p>
+      <w:pPr>
+        <w:rPr>
+          <w:rFonts w:ascii="Consolas" w:hAnsi="Consolas" w:cs="Consolas"/>
+          <w:b/>
+          <w:bCs/>
+          <w:lang w:val="en-GB"/>
+        </w:rPr>
+      </w:pPr>
+    </w:p>
+    <w:p>
+      <w:pPr>
+        <w:rPr>
+          <w:rFonts w:ascii="Consolas" w:hAnsi="Consolas" w:cs="Consolas"/>
+          <w:b/>
+          <w:bCs/>
+          <w:lang w:val="en-GB"/>
+        </w:rPr>
+      </w:pPr>
+    </w:p>
+    <w:p>
+      <w:pPr>
+        <w:rPr>
+          <w:rFonts w:ascii="Consolas" w:hAnsi="Consolas" w:cs="Consolas"/>
+          <w:lang w:val="en-GB"/>
+        </w:rPr>
+      </w:pPr>
+      <w:r>
+        <w:rPr>
+          <w:rFonts w:ascii="Consolas" w:hAnsi="Consolas" w:cs="Consolas"/>
+          <w:lang w:val="en-GB"/>
+        </w:rPr>
+        <w:t xml:space="preserve">Example= </w:t>
+      </w:r>
+      <w:r>
+        <w:rPr>
+          <w:rFonts w:ascii="Consolas" w:hAnsi="Consolas" w:cs="Consolas"/>
+          <w:i/>
+          <w:iCs/>
+          <w:lang w:val="en-GB"/>
+        </w:rPr>
+        <w:t>init:__px4_running:True</w:t>
+      </w:r>
+    </w:p>
+    <w:p>
+      <w:pPr>
+        <w:rPr>
+          <w:rFonts w:ascii="Consolas" w:hAnsi="Consolas" w:cs="Consolas"/>
+          <w:b/>
+          <w:bCs/>
+          <w:lang w:val="fr-CH"/>
+        </w:rPr>
+      </w:pPr>
+    </w:p>
+    <w:p>
+      <w:pPr>
+        <w:rPr>
+          <w:rFonts w:ascii="Consolas" w:hAnsi="Consolas" w:cs="Consolas"/>
+          <w:lang w:val="en-GB"/>
+        </w:rPr>
+      </w:pPr>
+      <w:r>
+        <w:rPr>
+          <w:rFonts w:ascii="Consolas" w:hAnsi="Consolas" w:cs="Consolas"/>
+          <w:lang w:val="en-GB"/>
+        </w:rPr>
+        <w:t xml:space="preserve">If there’s no flag to be sent, just payload, then the FLAG part is </w:t>
+      </w:r>
+      <w:r>
+        <w:rPr>
+          <w:rFonts w:ascii="Consolas" w:hAnsi="Consolas" w:cs="Consolas"/>
+          <w:lang w:val="en-GB"/>
+        </w:rPr>
+        <w:t>omitted=</w:t>
+      </w:r>
+    </w:p>
+    <w:p>
+      <w:pPr>
+        <w:pStyle w:val="HTMLVorformatiert"/>
+        <w:rPr>
+          <w:rFonts w:ascii="Consolas" w:eastAsiaTheme="minorEastAsia" w:hAnsi="Consolas" w:cs="Consolas"/>
+          <w:color w:val="000000" w:themeColor="text1"/>
+          <w:sz w:val="24"/>
+          <w:szCs w:val="24"/>
+          <w:lang w:val="en-GB"/>
+        </w:rPr>
+      </w:pPr>
+      <w:r>
+        <w:rPr>
+          <w:rFonts w:ascii="Consolas" w:eastAsiaTheme="minorEastAsia" w:hAnsi="Consolas" w:cs="Consolas"/>
+          <w:color w:val="000000" w:themeColor="text1"/>
+          <w:sz w:val="24"/>
+          <w:szCs w:val="24"/>
+          <w:lang w:val="en-GB"/>
+        </w:rPr>
+        <w:t xml:space="preserve">Example = </w:t>
+      </w:r>
+      <w:r>
+        <w:rPr>
+          <w:rFonts w:ascii="Consolas" w:eastAsiaTheme="minorEastAsia" w:hAnsi="Consolas" w:cs="Consolas"/>
+          <w:i/>
+          <w:iCs/>
+          <w:color w:val="000000" w:themeColor="text1"/>
+          <w:sz w:val="24"/>
+          <w:szCs w:val="24"/>
+          <w:lang w:val="en-GB"/>
+        </w:rPr>
+        <w:t>data_processing:{front = 201, side = 221, ground = 500}</w:t>
+      </w:r>
+    </w:p>
+    <w:p>
+      <w:pPr>
+        <w:rPr>
+          <w:rFonts w:ascii="Consolas" w:hAnsi="Consolas" w:cs="Consolas"/>
+          <w:b/>
+          <w:bCs/>
+          <w:lang w:val="en-GB"/>
+        </w:rPr>
+      </w:pPr>
+    </w:p>
+    <w:p>
+      <w:pPr>
+        <w:rPr>
+          <w:rFonts w:ascii="Consolas" w:hAnsi="Consolas" w:cs="Consolas"/>
+          <w:lang w:val="en-GB"/>
+        </w:rPr>
+      </w:pPr>
       <w:r>
         <w:rPr>
           <w:rFonts w:ascii="Consolas" w:hAnsi="Consolas" w:cs="Consolas"/>
@@ -1337,6 +1461,53 @@
       <w:contextualSpacing/>
     </w:pPr>
   </w:style>
+  <w:style w:type="paragraph" w:styleId="HTMLVorformatiert">
+    <w:name w:val="HTML Preformatted"/>
+    <w:basedOn w:val="Standard"/>
+    <w:link w:val="HTMLVorformatiertZchn"/>
+    <w:uiPriority w:val="99"/>
+    <w:semiHidden/>
+    <w:unhideWhenUsed/>
+    <w:rsid w:val="00C742A9"/>
+    <w:pPr>
+      <w:tabs>
+        <w:tab w:val="left" w:pos="916"/>
+        <w:tab w:val="left" w:pos="1832"/>
+        <w:tab w:val="left" w:pos="2748"/>
+        <w:tab w:val="left" w:pos="3664"/>
+        <w:tab w:val="left" w:pos="4580"/>
+        <w:tab w:val="left" w:pos="5496"/>
+        <w:tab w:val="left" w:pos="6412"/>
+        <w:tab w:val="left" w:pos="7328"/>
+        <w:tab w:val="left" w:pos="8244"/>
+        <w:tab w:val="left" w:pos="9160"/>
+        <w:tab w:val="left" w:pos="10076"/>
+        <w:tab w:val="left" w:pos="10992"/>
+        <w:tab w:val="left" w:pos="11908"/>
+        <w:tab w:val="left" w:pos="12824"/>
+        <w:tab w:val="left" w:pos="13740"/>
+        <w:tab w:val="left" w:pos="14656"/>
+      </w:tabs>
+    </w:pPr>
+    <w:rPr>
+      <w:rFonts w:ascii="Courier New" w:eastAsia="Times New Roman" w:hAnsi="Courier New" w:cs="Courier New"/>
+      <w:sz w:val="20"/>
+      <w:szCs w:val="20"/>
+    </w:rPr>
+  </w:style>
+  <w:style w:type="character" w:customStyle="1" w:styleId="HTMLVorformatiertZchn">
+    <w:name w:val="HTML Vorformatiert Zchn"/>
+    <w:basedOn w:val="Absatz-Standardschriftart"/>
+    <w:link w:val="HTMLVorformatiert"/>
+    <w:uiPriority w:val="99"/>
+    <w:semiHidden/>
+    <w:rsid w:val="00C742A9"/>
+    <w:rPr>
+      <w:rFonts w:ascii="Courier New" w:eastAsia="Times New Roman" w:hAnsi="Courier New" w:cs="Courier New"/>
+      <w:sz w:val="20"/>
+      <w:szCs w:val="20"/>
+    </w:rPr>
+  </w:style>
 </w:styles>
 </file>
 

</xml_diff>